<commit_message>
Shortcut 8 - Universal utiliy class names
</commit_message>
<xml_diff>
--- a/1 - Theory/9.3 - Group Organazation tags.docx
+++ b/1 - Theory/9.3 - Group Organazation tags.docx
@@ -10,7 +10,6 @@
           <w:szCs w:val="44"/>
         </w:rPr>
       </w:pPr>
-      <w:bookmarkStart w:id="0" w:name="_GoBack"/>
       <w:r>
         <w:rPr>
           <w:sz w:val="44"/>
@@ -98,22 +97,79 @@
           <w:sz w:val="36"/>
           <w:szCs w:val="36"/>
         </w:rPr>
-        <w:t xml:space="preserve"> </w:t>
-      </w:r>
-      <w:r>
-        <w:rPr>
-          <w:sz w:val="36"/>
-          <w:szCs w:val="36"/>
-        </w:rPr>
-        <w:t xml:space="preserve">Groups together </w:t>
-      </w:r>
-      <w:r>
-        <w:rPr>
-          <w:sz w:val="36"/>
-          <w:szCs w:val="36"/>
-        </w:rPr>
-        <w:t>our content to a section of the webpage.</w:t>
-      </w:r>
+        <w:t xml:space="preserve"> Groups together our content to a section of the webpage.</w:t>
+      </w:r>
+    </w:p>
+    <w:p>
+      <w:pPr>
+        <w:jc w:val="center"/>
+        <w:rPr>
+          <w:sz w:val="36"/>
+          <w:szCs w:val="36"/>
+        </w:rPr>
+      </w:pPr>
+    </w:p>
+    <w:p>
+      <w:pPr>
+        <w:jc w:val="center"/>
+        <w:rPr>
+          <w:sz w:val="36"/>
+          <w:szCs w:val="36"/>
+        </w:rPr>
+      </w:pPr>
+      <w:r>
+        <w:rPr>
+          <w:sz w:val="36"/>
+          <w:szCs w:val="36"/>
+        </w:rPr>
+        <w:t>&lt;article&gt;</w:t>
+      </w:r>
+      <w:r>
+        <w:rPr>
+          <w:sz w:val="36"/>
+          <w:szCs w:val="36"/>
+        </w:rPr>
+        <w:t>&lt;</w:t>
+      </w:r>
+      <w:r>
+        <w:rPr>
+          <w:sz w:val="36"/>
+          <w:szCs w:val="36"/>
+        </w:rPr>
+        <w:t>/</w:t>
+      </w:r>
+      <w:r>
+        <w:rPr>
+          <w:sz w:val="36"/>
+          <w:szCs w:val="36"/>
+        </w:rPr>
+        <w:t>article</w:t>
+      </w:r>
+      <w:proofErr w:type="gramStart"/>
+      <w:r>
+        <w:rPr>
+          <w:sz w:val="36"/>
+          <w:szCs w:val="36"/>
+        </w:rPr>
+        <w:t>&gt;</w:t>
+      </w:r>
+      <w:r>
+        <w:rPr>
+          <w:sz w:val="36"/>
+          <w:szCs w:val="36"/>
+        </w:rPr>
+        <w:t xml:space="preserve"> :</w:t>
+      </w:r>
+      <w:proofErr w:type="gramEnd"/>
+      <w:r>
+        <w:rPr>
+          <w:sz w:val="36"/>
+          <w:szCs w:val="36"/>
+        </w:rPr>
+        <w:t xml:space="preserve"> Allows us to group together the articles in our webpage.</w:t>
+      </w:r>
+      <w:bookmarkStart w:id="0" w:name="_GoBack"/>
+      <w:bookmarkEnd w:id="0"/>
     </w:p>
     <w:p>
       <w:pPr>
@@ -153,21 +209,7 @@
           <w:sz w:val="36"/>
           <w:szCs w:val="36"/>
         </w:rPr>
-        <w:t xml:space="preserve"> </w:t>
-      </w:r>
-      <w:r>
-        <w:rPr>
-          <w:sz w:val="36"/>
-          <w:szCs w:val="36"/>
-        </w:rPr>
-        <w:t>Groups together</w:t>
-      </w:r>
-      <w:r>
-        <w:rPr>
-          <w:sz w:val="36"/>
-          <w:szCs w:val="36"/>
-        </w:rPr>
-        <w:t xml:space="preserve"> our content in a box, Separating them from the rest of the webpage.</w:t>
+        <w:t xml:space="preserve"> Groups together our content in a box, Separating them from the rest of the webpage.</w:t>
       </w:r>
     </w:p>
     <w:p>
@@ -211,7 +253,6 @@
         <w:t xml:space="preserve"> Groups our content together, At the footer of the webpage.</w:t>
       </w:r>
     </w:p>
-    <w:bookmarkEnd w:id="0"/>
     <w:p>
       <w:pPr>
         <w:jc w:val="center"/>

</xml_diff>